<commit_message>
clean up and update to use quarto
</commit_message>
<xml_diff>
--- a/manuscript/template.docx
+++ b/manuscript/template.docx
@@ -7,7 +7,10 @@
         <w:pStyle w:val="Title"/>
       </w:pPr>
       <w:r>
-        <w:t>palaeoverse: towards a community-driven R package</w:t>
+        <w:t>T</w:t>
+      </w:r>
+      <w:r>
+        <w:t>itle</w:t>
       </w:r>
     </w:p>
     <w:p>
@@ -15,310 +18,432 @@
         <w:pStyle w:val="Author"/>
       </w:pPr>
       <w:r>
-        <w:t>Lewis A. Jones</w:t>
-      </w:r>
-      <w:r>
+        <w:t>Author names</w:t>
+      </w:r>
+    </w:p>
+    <w:p>
+      <w:pPr>
+        <w:pStyle w:val="Abstract"/>
+      </w:pPr>
+      <w:bookmarkStart w:id="0" w:name="r-markdown"/>
+      <w:r>
+        <w:t>Abstract</w:t>
+      </w:r>
+    </w:p>
+    <w:p>
+      <w:pPr>
+        <w:pStyle w:val="Compact"/>
+      </w:pPr>
+      <w:r>
+        <w:t>Abstract text</w:t>
+      </w:r>
+      <w:r>
+        <w:t xml:space="preserve"> Abstract text Abstract text Abstract text Abstract text Abstract text Abstract text Abstract text Abstract text Abstract text Abstract text Abstract text Abstract text Abstract text Abstract text Abstract text Abstract text Abstract text Abstract text Abstract text</w:t>
+      </w:r>
+    </w:p>
+    <w:p>
+      <w:pPr>
+        <w:pStyle w:val="Heading1"/>
         <w:rPr>
-          <w:rStyle w:val="FootnoteReference"/>
-          <w:vertAlign w:val="baseline"/>
+          <w:rFonts w:cs="Times New Roman"/>
         </w:rPr>
-        <w:footnoteReference w:id="1"/>
-      </w:r>
-      <w:r>
-        <w:t>, Kilian Eichenseer</w:t>
-      </w:r>
+      </w:pPr>
       <w:r>
         <w:rPr>
-          <w:rStyle w:val="FootnoteReference"/>
-          <w:vertAlign w:val="baseline"/>
+          <w:rFonts w:cs="Times New Roman"/>
         </w:rPr>
-        <w:footnoteReference w:id="2"/>
-      </w:r>
-      <w:r>
-        <w:t>, Bethany Allen</w:t>
-      </w:r>
-      <w:r>
+        <w:t>Heading 1</w:t>
+      </w:r>
+    </w:p>
+    <w:p>
+      <w:pPr>
+        <w:pStyle w:val="Heading2"/>
         <w:rPr>
-          <w:rStyle w:val="FootnoteReference"/>
-          <w:vertAlign w:val="baseline"/>
+          <w:rFonts w:cs="Times New Roman"/>
         </w:rPr>
-        <w:footnoteReference w:id="3"/>
-      </w:r>
-      <w:r>
-        <w:t>, William Gearty</w:t>
-      </w:r>
+      </w:pPr>
       <w:r>
         <w:rPr>
-          <w:rStyle w:val="FootnoteReference"/>
-          <w:vertAlign w:val="baseline"/>
+          <w:rFonts w:cs="Times New Roman"/>
         </w:rPr>
-        <w:footnoteReference w:id="4"/>
-      </w:r>
-      <w:r>
-        <w:t>, Miranta Kouvari</w:t>
-      </w:r>
-      <w:r>
+        <w:t>Heading 2</w:t>
+      </w:r>
+    </w:p>
+    <w:p>
+      <w:pPr>
+        <w:pStyle w:val="Heading3"/>
+      </w:pPr>
+      <w:r>
+        <w:t>Heading 3</w:t>
+      </w:r>
+    </w:p>
+    <w:p>
+      <w:pPr>
+        <w:pStyle w:val="Heading4"/>
+      </w:pPr>
+      <w:r>
+        <w:t>Heading 4</w:t>
+      </w:r>
+    </w:p>
+    <w:p>
+      <w:pPr>
+        <w:pStyle w:val="Heading5"/>
+      </w:pPr>
+      <w:r>
+        <w:t>Heading 5</w:t>
+      </w:r>
+    </w:p>
+    <w:p>
+      <w:pPr>
+        <w:pStyle w:val="Heading6"/>
+      </w:pPr>
+      <w:r>
+        <w:t>Heading 6</w:t>
+      </w:r>
+    </w:p>
+    <w:p>
+      <w:pPr>
+        <w:pStyle w:val="Heading7"/>
+      </w:pPr>
+      <w:r>
+        <w:t>Heading 7</w:t>
+      </w:r>
+    </w:p>
+    <w:p>
+      <w:pPr>
+        <w:pStyle w:val="Heading8"/>
+      </w:pPr>
+      <w:r>
+        <w:t>Heading 8</w:t>
+      </w:r>
+    </w:p>
+    <w:bookmarkEnd w:id="0"/>
+    <w:p>
+      <w:pPr>
+        <w:pStyle w:val="BodyText"/>
+      </w:pPr>
+    </w:p>
+    <w:p>
+      <w:pPr>
+        <w:pStyle w:val="BodyText"/>
+      </w:pPr>
+      <w:r>
+        <w:t>Body text</w:t>
+      </w:r>
+      <w:r>
+        <w:t xml:space="preserve"> </w:t>
+      </w:r>
+      <w:r>
+        <w:t>Body text</w:t>
+      </w:r>
+      <w:r>
+        <w:t xml:space="preserve"> </w:t>
+      </w:r>
+      <w:r>
+        <w:t>Body text</w:t>
+      </w:r>
+      <w:r>
+        <w:t xml:space="preserve"> </w:t>
+      </w:r>
+      <w:r>
+        <w:t>Body text Body text</w:t>
+      </w:r>
+      <w:r>
+        <w:t xml:space="preserve"> </w:t>
+      </w:r>
+      <w:r>
+        <w:t>Body text Body text</w:t>
+      </w:r>
+      <w:r>
+        <w:t xml:space="preserve"> </w:t>
+      </w:r>
+      <w:r>
+        <w:t>Body text</w:t>
+      </w:r>
+      <w:r>
+        <w:t xml:space="preserve"> </w:t>
+      </w:r>
+      <w:r>
+        <w:t>Body text</w:t>
+      </w:r>
+      <w:r>
+        <w:t xml:space="preserve"> </w:t>
+      </w:r>
+      <w:r>
+        <w:t>Body text</w:t>
+      </w:r>
+      <w:r>
+        <w:t xml:space="preserve"> </w:t>
+      </w:r>
+      <w:r>
+        <w:t>Body text</w:t>
+      </w:r>
+      <w:r>
+        <w:t xml:space="preserve"> </w:t>
+      </w:r>
+      <w:r>
+        <w:t>Body text Body text</w:t>
+      </w:r>
+      <w:r>
+        <w:t xml:space="preserve"> </w:t>
+      </w:r>
+      <w:r>
+        <w:t>Body text Body text</w:t>
+      </w:r>
+      <w:r>
+        <w:t xml:space="preserve"> </w:t>
+      </w:r>
+      <w:r>
+        <w:t>Body text Body text</w:t>
+      </w:r>
+      <w:r>
+        <w:t xml:space="preserve"> </w:t>
+      </w:r>
+      <w:r>
+        <w:t>Body text</w:t>
+      </w:r>
+      <w:r>
+        <w:t xml:space="preserve"> </w:t>
+      </w:r>
+      <w:r>
+        <w:t>Body text</w:t>
+      </w:r>
+      <w:r>
+        <w:t xml:space="preserve"> </w:t>
+      </w:r>
+      <w:r>
+        <w:t>Body text Body text</w:t>
+      </w:r>
+      <w:r>
+        <w:t xml:space="preserve"> </w:t>
+      </w:r>
+      <w:r>
+        <w:t>Body text Body text</w:t>
+      </w:r>
+      <w:r>
+        <w:t xml:space="preserve"> </w:t>
+      </w:r>
+      <w:r>
+        <w:t>Body text Body text</w:t>
+      </w:r>
+      <w:r>
+        <w:t xml:space="preserve"> </w:t>
+      </w:r>
+      <w:r>
+        <w:t>Body text</w:t>
+      </w:r>
+      <w:r>
+        <w:t xml:space="preserve"> </w:t>
+      </w:r>
+      <w:r>
+        <w:t>Body text</w:t>
+      </w:r>
+      <w:r>
+        <w:t xml:space="preserve"> </w:t>
+      </w:r>
+      <w:r>
+        <w:t>Body text Body text</w:t>
+      </w:r>
+      <w:r>
+        <w:t xml:space="preserve"> </w:t>
+      </w:r>
+      <w:r>
+        <w:t xml:space="preserve">Body text </w:t>
+      </w:r>
+    </w:p>
+    <w:p>
+      <w:pPr>
+        <w:pStyle w:val="BodyText"/>
         <w:rPr>
-          <w:rStyle w:val="FootnoteReference"/>
-          <w:vertAlign w:val="baseline"/>
+          <w:rStyle w:val="Hyperlink"/>
         </w:rPr>
-        <w:footnoteReference w:id="5"/>
-      </w:r>
-      <w:r>
-        <w:t>, Alessandro Chiarenza</w:t>
-      </w:r>
+      </w:pPr>
       <w:r>
         <w:rPr>
-          <w:rStyle w:val="FootnoteReference"/>
-          <w:vertAlign w:val="baseline"/>
+          <w:rStyle w:val="Hyperlink"/>
         </w:rPr>
-        <w:footnoteReference w:id="6"/>
-      </w:r>
-      <w:r>
-        <w:t>, Sofía Galván</w:t>
-      </w:r>
-      <w:r>
+        <w:t>Table link</w:t>
+      </w:r>
+    </w:p>
+    <w:p>
+      <w:pPr>
+        <w:pStyle w:val="TableCaption"/>
+      </w:pPr>
+      <w:r>
+        <w:t>Table caption</w:t>
+      </w:r>
+      <w:r>
+        <w:t xml:space="preserve"> Table caption Table caption Table caption Table caption Table caption Table caption Table caption Table caption Table caption Table caption Table caption Table caption Table caption Table caption</w:t>
+      </w:r>
+    </w:p>
+    <w:p>
+      <w:pPr>
+        <w:pStyle w:val="ImageCaption"/>
         <w:rPr>
-          <w:rStyle w:val="FootnoteReference"/>
-          <w:vertAlign w:val="baseline"/>
+          <w:rStyle w:val="Hyperlink"/>
         </w:rPr>
-        <w:footnoteReference w:id="7"/>
-      </w:r>
-      <w:r>
-        <w:t>, Emma M. Dunne</w:t>
-      </w:r>
+      </w:pPr>
       <w:r>
         <w:rPr>
-          <w:rStyle w:val="FootnoteReference"/>
-          <w:vertAlign w:val="baseline"/>
+          <w:rStyle w:val="Hyperlink"/>
         </w:rPr>
-        <w:footnoteReference w:id="8"/>
-      </w:r>
-    </w:p>
-    <w:p>
-      <w:pPr>
-        <w:pStyle w:val="Heading1"/>
-      </w:pPr>
-      <w:bookmarkStart w:id="0" w:name="r-markdown"/>
-      <w:r>
-        <w:t>R Markdown</w:t>
-      </w:r>
-    </w:p>
-    <w:p>
-      <w:pPr>
-        <w:pStyle w:val="FirstParagraph"/>
-      </w:pPr>
-      <w:r>
-        <w:t xml:space="preserve">This is an R Markdown document. Markdown is a simple </w:t>
-      </w:r>
-      <w:r>
+        <w:t>Figure link</w:t>
+      </w:r>
+    </w:p>
+    <w:p>
+      <w:pPr>
+        <w:pStyle w:val="ImageCaption"/>
+      </w:pPr>
+      <w:r>
+        <w:t>Figure caption</w:t>
+      </w:r>
+      <w:r>
+        <w:t xml:space="preserve"> </w:t>
+      </w:r>
+      <w:r>
+        <w:t>Figure caption</w:t>
+      </w:r>
+      <w:r>
+        <w:t xml:space="preserve"> </w:t>
+      </w:r>
+      <w:r>
+        <w:t>Figure caption</w:t>
+      </w:r>
+      <w:r>
+        <w:t xml:space="preserve"> </w:t>
+      </w:r>
+      <w:r>
+        <w:t>Figure caption</w:t>
+      </w:r>
+      <w:r>
+        <w:t xml:space="preserve"> </w:t>
+      </w:r>
+      <w:r>
+        <w:t>Figure caption</w:t>
+      </w:r>
+      <w:r>
+        <w:t xml:space="preserve"> </w:t>
+      </w:r>
+      <w:r>
+        <w:t>Figure caption</w:t>
+      </w:r>
+      <w:r>
+        <w:t xml:space="preserve"> </w:t>
+      </w:r>
+      <w:r>
+        <w:t>Figure caption</w:t>
+      </w:r>
+      <w:r>
+        <w:t xml:space="preserve"> </w:t>
+      </w:r>
+      <w:r>
+        <w:t>Figure caption</w:t>
+      </w:r>
+      <w:r>
+        <w:t xml:space="preserve"> </w:t>
+      </w:r>
+      <w:r>
+        <w:t>Figure caption</w:t>
+      </w:r>
+      <w:r>
+        <w:t xml:space="preserve"> </w:t>
+      </w:r>
+      <w:r>
+        <w:t>Figure caption</w:t>
+      </w:r>
+      <w:r>
+        <w:t xml:space="preserve"> </w:t>
+      </w:r>
+      <w:r>
+        <w:t>Figure caption</w:t>
+      </w:r>
+      <w:r>
+        <w:t xml:space="preserve"> </w:t>
+      </w:r>
+      <w:r>
+        <w:t>Figure caption</w:t>
+      </w:r>
+      <w:r>
+        <w:t xml:space="preserve"> </w:t>
+      </w:r>
+      <w:r>
+        <w:t>Figure caption</w:t>
+      </w:r>
+      <w:r>
+        <w:t xml:space="preserve"> </w:t>
+      </w:r>
+      <w:r>
+        <w:t>Figure caption</w:t>
+      </w:r>
+    </w:p>
+    <w:p>
+      <w:pPr>
+        <w:pStyle w:val="BodyText"/>
+      </w:pPr>
+    </w:p>
+    <w:p>
+      <w:pPr>
+        <w:pStyle w:val="BodyText"/>
         <w:rPr>
-          <w:rStyle w:val="HTMLAcronym"/>
+          <w:rFonts w:cs="Times New Roman"/>
+          <w:sz w:val="21"/>
+          <w:szCs w:val="22"/>
         </w:rPr>
-        <w:t>formatting</w:t>
-      </w:r>
-      <w:r>
-        <w:t xml:space="preserve"> syntax for authoring HTML, PDF, and MS Word documents. For more details on using R Markdown see </w:t>
-      </w:r>
-      <w:hyperlink r:id="rId7">
-        <w:r>
-          <w:rPr>
-            <w:rStyle w:val="Hyperlink"/>
-          </w:rPr>
-          <w:t>http://rmarkdown.rstudio.com</w:t>
-        </w:r>
-      </w:hyperlink>
-      <w:r>
-        <w:t>.</w:t>
-      </w:r>
-    </w:p>
-    <w:p>
-      <w:pPr>
-        <w:pStyle w:val="BodyText"/>
-      </w:pPr>
-      <w:r>
-        <w:t xml:space="preserve">When you click the </w:t>
-      </w:r>
-      <w:r>
+      </w:pPr>
+    </w:p>
+    <w:p>
+      <w:pPr>
+        <w:pStyle w:val="ListContinue"/>
         <w:rPr>
-          <w:b/>
-          <w:bCs/>
+          <w:rFonts w:cs="Times New Roman"/>
+          <w:szCs w:val="22"/>
         </w:rPr>
-        <w:t>Knit</w:t>
-      </w:r>
-      <w:r>
-        <w:t xml:space="preserve"> button a document will be generated that includes both content as well as the output of any embedded R code chunks within the document. You can embed an R code chunk like this:</w:t>
-      </w:r>
-    </w:p>
-    <w:p>
-      <w:pPr>
-        <w:pStyle w:val="SourceCode"/>
       </w:pPr>
       <w:r>
         <w:rPr>
-          <w:rStyle w:val="FunctionTok"/>
-        </w:rPr>
-        <w:t>summary</w:t>
-      </w:r>
-      <w:r>
-        <w:rPr>
-          <w:rStyle w:val="NormalTok"/>
-        </w:rPr>
-        <w:t>(cars)</w:t>
-      </w:r>
-    </w:p>
-    <w:p>
-      <w:pPr>
-        <w:pStyle w:val="SourceCode"/>
-      </w:pPr>
-      <w:r>
-        <w:rPr>
-          <w:rStyle w:val="VerbatimChar"/>
-        </w:rPr>
-        <w:t xml:space="preserve">##      speed           dist       </w:t>
-      </w:r>
-      <w:r>
-        <w:br/>
-      </w:r>
-      <w:r>
-        <w:rPr>
-          <w:rStyle w:val="VerbatimChar"/>
-        </w:rPr>
-        <w:t xml:space="preserve">##  Min.   : 4.0   Min.   :  2.00  </w:t>
-      </w:r>
-      <w:r>
-        <w:br/>
-      </w:r>
-      <w:r>
-        <w:rPr>
-          <w:rStyle w:val="VerbatimChar"/>
-        </w:rPr>
-        <w:t xml:space="preserve">##  1st Qu.:12.0   1st Qu.: 26.00  </w:t>
-      </w:r>
-      <w:r>
-        <w:br/>
-      </w:r>
-      <w:r>
-        <w:rPr>
-          <w:rStyle w:val="VerbatimChar"/>
-        </w:rPr>
-        <w:t xml:space="preserve">##  Median :15.0   Median : 36.00  </w:t>
-      </w:r>
-      <w:r>
-        <w:br/>
-      </w:r>
-      <w:r>
-        <w:rPr>
-          <w:rStyle w:val="VerbatimChar"/>
-        </w:rPr>
-        <w:t xml:space="preserve">##  Mean   :15.4   Mean   : 42.98  </w:t>
-      </w:r>
-      <w:r>
-        <w:br/>
-      </w:r>
-      <w:r>
-        <w:rPr>
-          <w:rStyle w:val="VerbatimChar"/>
-        </w:rPr>
-        <w:t xml:space="preserve">##  3rd Qu.:19.0   3rd Qu.: 56.00  </w:t>
-      </w:r>
-      <w:r>
-        <w:br/>
-      </w:r>
-      <w:r>
-        <w:rPr>
-          <w:rStyle w:val="VerbatimChar"/>
-        </w:rPr>
-        <w:t>##  Max.   :25.0   Max.   :120.00</w:t>
-      </w:r>
-    </w:p>
-    <w:p>
-      <w:pPr>
-        <w:pStyle w:val="Heading2"/>
-      </w:pPr>
-      <w:bookmarkStart w:id="1" w:name="including-plots"/>
-      <w:bookmarkEnd w:id="0"/>
-      <w:r>
-        <w:t>Including Plots</w:t>
-      </w:r>
-    </w:p>
-    <w:p>
-      <w:pPr>
-        <w:pStyle w:val="FirstParagraph"/>
-      </w:pPr>
-      <w:r>
-        <w:t>You can also embed plots, for example:</w:t>
-      </w:r>
-    </w:p>
-    <w:p>
-      <w:pPr>
-        <w:pStyle w:val="BodyText"/>
-      </w:pPr>
-      <w:r>
-        <w:rPr>
-          <w:noProof/>
+          <w:rFonts w:cs="Times New Roman"/>
+          <w:szCs w:val="22"/>
         </w:rPr>
         <w:lastRenderedPageBreak/>
-        <w:drawing>
-          <wp:inline distT="0" distB="0" distL="0" distR="0" wp14:anchorId="586D0B2D" wp14:editId="6A529370">
-            <wp:extent cx="5943600" cy="4754880"/>
-            <wp:effectExtent l="0" t="0" r="0" b="0"/>
-            <wp:docPr id="34" name="Picture"/>
-            <wp:cNvGraphicFramePr/>
-            <a:graphic xmlns:a="http://schemas.openxmlformats.org/drawingml/2006/main">
-              <a:graphicData uri="http://schemas.openxmlformats.org/drawingml/2006/picture">
-                <pic:pic xmlns:pic="http://schemas.openxmlformats.org/drawingml/2006/picture">
-                  <pic:nvPicPr>
-                    <pic:cNvPr id="35" name="Picture" descr="main_files/figure-docx/pressure-1.png"/>
-                    <pic:cNvPicPr>
-                      <a:picLocks noChangeAspect="1" noChangeArrowheads="1"/>
-                    </pic:cNvPicPr>
-                  </pic:nvPicPr>
-                  <pic:blipFill>
-                    <a:blip r:embed="rId8"/>
-                    <a:stretch>
-                      <a:fillRect/>
-                    </a:stretch>
-                  </pic:blipFill>
-                  <pic:spPr bwMode="auto">
-                    <a:xfrm>
-                      <a:off x="0" y="0"/>
-                      <a:ext cx="5943600" cy="4754880"/>
-                    </a:xfrm>
-                    <a:prstGeom prst="rect">
-                      <a:avLst/>
-                    </a:prstGeom>
-                    <a:noFill/>
-                    <a:ln w="9525">
-                      <a:noFill/>
-                      <a:headEnd/>
-                      <a:tailEnd/>
-                    </a:ln>
-                  </pic:spPr>
-                </pic:pic>
-              </a:graphicData>
-            </a:graphic>
-          </wp:inline>
-        </w:drawing>
+        <w:t>List 1</w:t>
+      </w:r>
+    </w:p>
+    <w:p>
+      <w:pPr>
+        <w:pStyle w:val="ListContinue2"/>
+        <w:rPr>
+          <w:rFonts w:cs="Times New Roman"/>
+          <w:szCs w:val="22"/>
+        </w:rPr>
+      </w:pPr>
+      <w:r>
+        <w:rPr>
+          <w:rFonts w:cs="Times New Roman"/>
+          <w:szCs w:val="22"/>
+        </w:rPr>
+        <w:t>List 2</w:t>
+      </w:r>
+    </w:p>
+    <w:p>
+      <w:pPr>
+        <w:pStyle w:val="ListContinue3"/>
+        <w:rPr>
+          <w:rFonts w:cs="Times New Roman"/>
+          <w:szCs w:val="22"/>
+        </w:rPr>
+      </w:pPr>
+      <w:r>
+        <w:rPr>
+          <w:rFonts w:cs="Times New Roman"/>
+          <w:szCs w:val="22"/>
+        </w:rPr>
+        <w:t>List 3</w:t>
       </w:r>
     </w:p>
     <w:p>
       <w:pPr>
         <w:pStyle w:val="BodyText"/>
       </w:pPr>
-      <w:r>
-        <w:t xml:space="preserve">Note that the </w:t>
-      </w:r>
-      <w:r>
-        <w:rPr>
-          <w:rStyle w:val="VerbatimChar"/>
-        </w:rPr>
-        <w:t>echo = FALSE</w:t>
-      </w:r>
-      <w:r>
-        <w:t xml:space="preserve"> parameter was added to the code chunk to prevent printing of the R code that generated the plot.</w:t>
-      </w:r>
-      <w:bookmarkEnd w:id="1"/>
     </w:p>
     <w:sectPr>
       <w:pgSz w:w="12240" w:h="15840"/>
@@ -372,158 +497,6 @@
       </w:r>
     </w:p>
   </w:footnote>
-  <w:footnote w:id="1">
-    <w:p>
-      <w:pPr>
-        <w:pStyle w:val="FootnoteText"/>
-      </w:pPr>
-      <w:r>
-        <w:rPr>
-          <w:rStyle w:val="FootnoteReference"/>
-        </w:rPr>
-        <w:footnoteRef/>
-      </w:r>
-      <w:r>
-        <w:t xml:space="preserve"> Centro de Investigación Mariña, Grupo de Ecoloxía Animal, Universidade de Vigo, 36310 Vigo, Spain, </w:t>
-      </w:r>
-      <w:hyperlink r:id="rId1">
-        <w:r>
-          <w:rPr>
-            <w:rStyle w:val="Hyperlink"/>
-          </w:rPr>
-          <w:t>LewisA.Jones@outlook.com</w:t>
-        </w:r>
-      </w:hyperlink>
-    </w:p>
-  </w:footnote>
-  <w:footnote w:id="2">
-    <w:p>
-      <w:pPr>
-        <w:pStyle w:val="FootnoteText"/>
-      </w:pPr>
-      <w:r>
-        <w:rPr>
-          <w:rStyle w:val="FootnoteReference"/>
-        </w:rPr>
-        <w:footnoteRef/>
-      </w:r>
-      <w:r>
-        <w:t xml:space="preserve"> Department of Earth Sciences, Durham University, South Road, DH1 3LE, Durham, United Kingdom</w:t>
-      </w:r>
-    </w:p>
-  </w:footnote>
-  <w:footnote w:id="3">
-    <w:p>
-      <w:pPr>
-        <w:pStyle w:val="FootnoteText"/>
-      </w:pPr>
-      <w:r>
-        <w:rPr>
-          <w:rStyle w:val="FootnoteReference"/>
-        </w:rPr>
-        <w:footnoteRef/>
-      </w:r>
-      <w:r>
-        <w:t xml:space="preserve"> Department of Biosystems Science and Engineering, ETH Zürich, Basel, Switzerland; Computational Evolution Group, Swiss Institute of Bioinformatics, Lausanne, Switzerland</w:t>
-      </w:r>
-    </w:p>
-  </w:footnote>
-  <w:footnote w:id="4">
-    <w:p>
-      <w:pPr>
-        <w:pStyle w:val="FootnoteText"/>
-      </w:pPr>
-      <w:r>
-        <w:rPr>
-          <w:rStyle w:val="FootnoteReference"/>
-        </w:rPr>
-        <w:footnoteRef/>
-      </w:r>
-      <w:r>
-        <w:t xml:space="preserve"> </w:t>
-      </w:r>
-    </w:p>
-  </w:footnote>
-  <w:footnote w:id="5">
-    <w:p>
-      <w:pPr>
-        <w:pStyle w:val="FootnoteText"/>
-      </w:pPr>
-      <w:r>
-        <w:rPr>
-          <w:rStyle w:val="FootnoteReference"/>
-        </w:rPr>
-        <w:footnoteRef/>
-      </w:r>
-      <w:r>
-        <w:t xml:space="preserve"> (1) Department of Earth Sciences, University College London, Gower Street, WC1E 6BT, London, United Kingdom (2) Life Sciences Department, Natural History Museum, Cromwell Road, SW7 5BD, London, United Kingdom</w:t>
-      </w:r>
-    </w:p>
-  </w:footnote>
-  <w:footnote w:id="6">
-    <w:p>
-      <w:pPr>
-        <w:pStyle w:val="FootnoteText"/>
-      </w:pPr>
-      <w:r>
-        <w:rPr>
-          <w:rStyle w:val="FootnoteReference"/>
-        </w:rPr>
-        <w:footnoteRef/>
-      </w:r>
-      <w:r>
-        <w:t xml:space="preserve"> Centro de Investigación Mariña, Grupo de Ecoloxía Animal, Universidade de Vigo, 36310 Vigo, Spain, </w:t>
-      </w:r>
-      <w:hyperlink r:id="rId2">
-        <w:r>
-          <w:rPr>
-            <w:rStyle w:val="Hyperlink"/>
-          </w:rPr>
-          <w:t>a.chiarenza15@gmail.com</w:t>
-        </w:r>
-      </w:hyperlink>
-    </w:p>
-  </w:footnote>
-  <w:footnote w:id="7">
-    <w:p>
-      <w:pPr>
-        <w:pStyle w:val="FootnoteText"/>
-      </w:pPr>
-      <w:r>
-        <w:rPr>
-          <w:rStyle w:val="FootnoteReference"/>
-        </w:rPr>
-        <w:footnoteRef/>
-      </w:r>
-      <w:r>
-        <w:t xml:space="preserve"> Centro de Investigación Mariña, Grupo de Ecoloxía Animal, Universidade de Vigo, 36310 Vigo, Spain, </w:t>
-      </w:r>
-      <w:hyperlink r:id="rId3">
-        <w:r>
-          <w:rPr>
-            <w:rStyle w:val="Hyperlink"/>
-          </w:rPr>
-          <w:t>sofia.galvan@uvigo.es</w:t>
-        </w:r>
-      </w:hyperlink>
-    </w:p>
-  </w:footnote>
-  <w:footnote w:id="8">
-    <w:p>
-      <w:pPr>
-        <w:pStyle w:val="FootnoteText"/>
-      </w:pPr>
-      <w:r>
-        <w:rPr>
-          <w:rStyle w:val="FootnoteReference"/>
-        </w:rPr>
-        <w:footnoteRef/>
-      </w:r>
-      <w:r>
-        <w:t xml:space="preserve"> School of Geography, Earth &amp; Environmental Sciences, University of Birmingham, Birmingham, B16 8GY, UK</w:t>
-      </w:r>
-    </w:p>
-  </w:footnote>
 </w:footnotes>
 </file>
 
@@ -532,7 +505,7 @@
   <w:abstractNum w:abstractNumId="0" w15:restartNumberingAfterBreak="0">
     <w:nsid w:val="FFFFFF7C"/>
     <w:multiLevelType w:val="singleLevel"/>
-    <w:tmpl w:val="A50A18B6"/>
+    <w:tmpl w:val="4A0052A6"/>
     <w:lvl w:ilvl="0">
       <w:start w:val="1"/>
       <w:numFmt w:val="decimal"/>
@@ -549,7 +522,7 @@
   <w:abstractNum w:abstractNumId="1" w15:restartNumberingAfterBreak="0">
     <w:nsid w:val="FFFFFF7D"/>
     <w:multiLevelType w:val="singleLevel"/>
-    <w:tmpl w:val="4CB8961E"/>
+    <w:tmpl w:val="38662F56"/>
     <w:lvl w:ilvl="0">
       <w:start w:val="1"/>
       <w:numFmt w:val="decimal"/>
@@ -566,10 +539,11 @@
   <w:abstractNum w:abstractNumId="2" w15:restartNumberingAfterBreak="0">
     <w:nsid w:val="FFFFFF7E"/>
     <w:multiLevelType w:val="singleLevel"/>
-    <w:tmpl w:val="826C020A"/>
+    <w:tmpl w:val="BA6EA560"/>
     <w:lvl w:ilvl="0">
       <w:start w:val="1"/>
       <w:numFmt w:val="decimal"/>
+      <w:pStyle w:val="ListNumber3"/>
       <w:lvlText w:val="%1."/>
       <w:lvlJc w:val="left"/>
       <w:pPr>
@@ -583,10 +557,11 @@
   <w:abstractNum w:abstractNumId="3" w15:restartNumberingAfterBreak="0">
     <w:nsid w:val="FFFFFF7F"/>
     <w:multiLevelType w:val="singleLevel"/>
-    <w:tmpl w:val="B69E6E50"/>
+    <w:tmpl w:val="BF1297F0"/>
     <w:lvl w:ilvl="0">
       <w:start w:val="1"/>
       <w:numFmt w:val="decimal"/>
+      <w:pStyle w:val="ListNumber2"/>
       <w:lvlText w:val="%1."/>
       <w:lvlJc w:val="left"/>
       <w:pPr>
@@ -600,7 +575,7 @@
   <w:abstractNum w:abstractNumId="4" w15:restartNumberingAfterBreak="0">
     <w:nsid w:val="FFFFFF80"/>
     <w:multiLevelType w:val="singleLevel"/>
-    <w:tmpl w:val="6FC0BBE6"/>
+    <w:tmpl w:val="7896B8DE"/>
     <w:lvl w:ilvl="0">
       <w:start w:val="1"/>
       <w:numFmt w:val="bullet"/>
@@ -620,7 +595,7 @@
   <w:abstractNum w:abstractNumId="5" w15:restartNumberingAfterBreak="0">
     <w:nsid w:val="FFFFFF81"/>
     <w:multiLevelType w:val="singleLevel"/>
-    <w:tmpl w:val="F1609A26"/>
+    <w:tmpl w:val="A70CFEFE"/>
     <w:lvl w:ilvl="0">
       <w:start w:val="1"/>
       <w:numFmt w:val="bullet"/>
@@ -640,7 +615,7 @@
   <w:abstractNum w:abstractNumId="6" w15:restartNumberingAfterBreak="0">
     <w:nsid w:val="FFFFFF82"/>
     <w:multiLevelType w:val="singleLevel"/>
-    <w:tmpl w:val="34867D5C"/>
+    <w:tmpl w:val="DC183DCC"/>
     <w:lvl w:ilvl="0">
       <w:start w:val="1"/>
       <w:numFmt w:val="bullet"/>
@@ -660,10 +635,11 @@
   <w:abstractNum w:abstractNumId="7" w15:restartNumberingAfterBreak="0">
     <w:nsid w:val="FFFFFF83"/>
     <w:multiLevelType w:val="singleLevel"/>
-    <w:tmpl w:val="90D6D2EA"/>
+    <w:tmpl w:val="067C08C4"/>
     <w:lvl w:ilvl="0">
       <w:start w:val="1"/>
       <w:numFmt w:val="bullet"/>
+      <w:pStyle w:val="ListBullet2"/>
       <w:lvlText w:val=""/>
       <w:lvlJc w:val="left"/>
       <w:pPr>
@@ -680,10 +656,11 @@
   <w:abstractNum w:abstractNumId="8" w15:restartNumberingAfterBreak="0">
     <w:nsid w:val="FFFFFF88"/>
     <w:multiLevelType w:val="singleLevel"/>
-    <w:tmpl w:val="72C682CC"/>
+    <w:tmpl w:val="5B9CEB7A"/>
     <w:lvl w:ilvl="0">
       <w:start w:val="1"/>
       <w:numFmt w:val="decimal"/>
+      <w:pStyle w:val="ListNumber"/>
       <w:lvlText w:val="%1."/>
       <w:lvlJc w:val="left"/>
       <w:pPr>
@@ -697,10 +674,11 @@
   <w:abstractNum w:abstractNumId="9" w15:restartNumberingAfterBreak="0">
     <w:nsid w:val="FFFFFF89"/>
     <w:multiLevelType w:val="singleLevel"/>
-    <w:tmpl w:val="FC5C177E"/>
+    <w:tmpl w:val="DECCCAC0"/>
     <w:lvl w:ilvl="0">
       <w:start w:val="1"/>
       <w:numFmt w:val="bullet"/>
+      <w:pStyle w:val="ListBullet"/>
       <w:lvlText w:val=""/>
       <w:lvlJc w:val="left"/>
       <w:pPr>
@@ -1188,6 +1166,11 @@
   <w:style w:type="paragraph" w:default="1" w:styleId="Normal">
     <w:name w:val="Normal"/>
     <w:qFormat/>
+    <w:rsid w:val="005E7DBF"/>
+    <w:rPr>
+      <w:rFonts w:ascii="Times New Roman" w:hAnsi="Times New Roman"/>
+      <w:sz w:val="22"/>
+    </w:rPr>
   </w:style>
   <w:style w:type="paragraph" w:styleId="Heading1">
     <w:name w:val="heading 1"/>
@@ -1195,7 +1178,7 @@
     <w:next w:val="BodyText"/>
     <w:uiPriority w:val="9"/>
     <w:qFormat/>
-    <w:rsid w:val="00DA2973"/>
+    <w:rsid w:val="00E4579E"/>
     <w:pPr>
       <w:keepNext/>
       <w:keepLines/>
@@ -1203,10 +1186,10 @@
       <w:outlineLvl w:val="0"/>
     </w:pPr>
     <w:rPr>
-      <w:rFonts w:ascii="Times New Roman" w:eastAsiaTheme="majorEastAsia" w:hAnsi="Times New Roman" w:cstheme="majorBidi"/>
+      <w:rFonts w:eastAsiaTheme="majorEastAsia" w:cstheme="majorBidi"/>
       <w:b/>
       <w:bCs/>
-      <w:color w:val="4F81BD" w:themeColor="accent1"/>
+      <w:color w:val="000000" w:themeColor="text1"/>
       <w:sz w:val="32"/>
       <w:szCs w:val="32"/>
     </w:rPr>
@@ -1218,7 +1201,7 @@
     <w:uiPriority w:val="9"/>
     <w:unhideWhenUsed/>
     <w:qFormat/>
-    <w:rsid w:val="00DA2973"/>
+    <w:rsid w:val="00E4579E"/>
     <w:pPr>
       <w:keepNext/>
       <w:keepLines/>
@@ -1226,10 +1209,10 @@
       <w:outlineLvl w:val="1"/>
     </w:pPr>
     <w:rPr>
-      <w:rFonts w:ascii="Times New Roman" w:eastAsiaTheme="majorEastAsia" w:hAnsi="Times New Roman" w:cstheme="majorBidi"/>
+      <w:rFonts w:eastAsiaTheme="majorEastAsia" w:cstheme="majorBidi"/>
       <w:b/>
       <w:bCs/>
-      <w:color w:val="4F81BD" w:themeColor="accent1"/>
+      <w:color w:val="000000" w:themeColor="text1"/>
       <w:sz w:val="28"/>
       <w:szCs w:val="28"/>
     </w:rPr>
@@ -1241,6 +1224,7 @@
     <w:uiPriority w:val="9"/>
     <w:unhideWhenUsed/>
     <w:qFormat/>
+    <w:rsid w:val="00E4579E"/>
     <w:pPr>
       <w:keepNext/>
       <w:keepLines/>
@@ -1248,10 +1232,10 @@
       <w:outlineLvl w:val="2"/>
     </w:pPr>
     <w:rPr>
-      <w:rFonts w:asciiTheme="majorHAnsi" w:eastAsiaTheme="majorEastAsia" w:hAnsiTheme="majorHAnsi" w:cstheme="majorBidi"/>
+      <w:rFonts w:eastAsiaTheme="majorEastAsia" w:cs="Times New Roman"/>
       <w:b/>
       <w:bCs/>
-      <w:color w:val="4F81BD" w:themeColor="accent1"/>
+      <w:color w:val="000000" w:themeColor="text1"/>
     </w:rPr>
   </w:style>
   <w:style w:type="paragraph" w:styleId="Heading4">
@@ -1261,6 +1245,7 @@
     <w:uiPriority w:val="9"/>
     <w:unhideWhenUsed/>
     <w:qFormat/>
+    <w:rsid w:val="00E4579E"/>
     <w:pPr>
       <w:keepNext/>
       <w:keepLines/>
@@ -1268,10 +1253,9 @@
       <w:outlineLvl w:val="3"/>
     </w:pPr>
     <w:rPr>
-      <w:rFonts w:asciiTheme="majorHAnsi" w:eastAsiaTheme="majorEastAsia" w:hAnsiTheme="majorHAnsi" w:cstheme="majorBidi"/>
+      <w:rFonts w:eastAsiaTheme="majorEastAsia" w:cs="Times New Roman"/>
       <w:bCs/>
-      <w:i/>
-      <w:color w:val="4F81BD" w:themeColor="accent1"/>
+      <w:color w:val="000000" w:themeColor="text1"/>
     </w:rPr>
   </w:style>
   <w:style w:type="paragraph" w:styleId="Heading5">
@@ -1281,6 +1265,7 @@
     <w:uiPriority w:val="9"/>
     <w:unhideWhenUsed/>
     <w:qFormat/>
+    <w:rsid w:val="00E4579E"/>
     <w:pPr>
       <w:keepNext/>
       <w:keepLines/>
@@ -1288,9 +1273,8 @@
       <w:outlineLvl w:val="4"/>
     </w:pPr>
     <w:rPr>
-      <w:rFonts w:asciiTheme="majorHAnsi" w:eastAsiaTheme="majorEastAsia" w:hAnsiTheme="majorHAnsi" w:cstheme="majorBidi"/>
-      <w:iCs/>
-      <w:color w:val="4F81BD" w:themeColor="accent1"/>
+      <w:rFonts w:eastAsiaTheme="majorEastAsia" w:cs="Times New Roman"/>
+      <w:color w:val="000000" w:themeColor="text1"/>
     </w:rPr>
   </w:style>
   <w:style w:type="paragraph" w:styleId="Heading6">
@@ -1300,6 +1284,7 @@
     <w:uiPriority w:val="9"/>
     <w:unhideWhenUsed/>
     <w:qFormat/>
+    <w:rsid w:val="00E4579E"/>
     <w:pPr>
       <w:keepNext/>
       <w:keepLines/>
@@ -1307,8 +1292,8 @@
       <w:outlineLvl w:val="5"/>
     </w:pPr>
     <w:rPr>
-      <w:rFonts w:asciiTheme="majorHAnsi" w:eastAsiaTheme="majorEastAsia" w:hAnsiTheme="majorHAnsi" w:cstheme="majorBidi"/>
-      <w:color w:val="4F81BD" w:themeColor="accent1"/>
+      <w:rFonts w:eastAsiaTheme="majorEastAsia" w:cs="Times New Roman"/>
+      <w:color w:val="000000" w:themeColor="text1"/>
     </w:rPr>
   </w:style>
   <w:style w:type="paragraph" w:styleId="Heading7">
@@ -1318,6 +1303,7 @@
     <w:uiPriority w:val="9"/>
     <w:unhideWhenUsed/>
     <w:qFormat/>
+    <w:rsid w:val="00E4579E"/>
     <w:pPr>
       <w:keepNext/>
       <w:keepLines/>
@@ -1325,8 +1311,8 @@
       <w:outlineLvl w:val="6"/>
     </w:pPr>
     <w:rPr>
-      <w:rFonts w:asciiTheme="majorHAnsi" w:eastAsiaTheme="majorEastAsia" w:hAnsiTheme="majorHAnsi" w:cstheme="majorBidi"/>
-      <w:color w:val="4F81BD" w:themeColor="accent1"/>
+      <w:rFonts w:eastAsiaTheme="majorEastAsia" w:cs="Times New Roman"/>
+      <w:color w:val="000000" w:themeColor="text1"/>
     </w:rPr>
   </w:style>
   <w:style w:type="paragraph" w:styleId="Heading8">
@@ -1336,6 +1322,7 @@
     <w:uiPriority w:val="9"/>
     <w:unhideWhenUsed/>
     <w:qFormat/>
+    <w:rsid w:val="00E4579E"/>
     <w:pPr>
       <w:keepNext/>
       <w:keepLines/>
@@ -1343,8 +1330,8 @@
       <w:outlineLvl w:val="7"/>
     </w:pPr>
     <w:rPr>
-      <w:rFonts w:asciiTheme="majorHAnsi" w:eastAsiaTheme="majorEastAsia" w:hAnsiTheme="majorHAnsi" w:cstheme="majorBidi"/>
-      <w:color w:val="4F81BD" w:themeColor="accent1"/>
+      <w:rFonts w:eastAsiaTheme="majorEastAsia" w:cs="Times New Roman"/>
+      <w:color w:val="000000" w:themeColor="text1"/>
     </w:rPr>
   </w:style>
   <w:style w:type="paragraph" w:styleId="Heading9">
@@ -1397,13 +1384,11 @@
     <w:basedOn w:val="Normal"/>
     <w:link w:val="BodyTextChar"/>
     <w:qFormat/>
-    <w:rsid w:val="00E25B66"/>
-    <w:pPr>
-      <w:spacing w:before="180" w:after="180"/>
-    </w:pPr>
-    <w:rPr>
-      <w:rFonts w:ascii="Times New Roman" w:hAnsi="Times New Roman"/>
-    </w:rPr>
+    <w:rsid w:val="00CF7947"/>
+    <w:pPr>
+      <w:spacing w:before="180" w:after="180" w:line="360" w:lineRule="auto"/>
+      <w:jc w:val="both"/>
+    </w:pPr>
   </w:style>
   <w:style w:type="paragraph" w:customStyle="1" w:styleId="FirstParagraph">
     <w:name w:val="First Paragraph"/>
@@ -1424,20 +1409,20 @@
     <w:basedOn w:val="Normal"/>
     <w:next w:val="BodyText"/>
     <w:qFormat/>
-    <w:rsid w:val="00FC1D2F"/>
+    <w:rsid w:val="001E3FD0"/>
     <w:pPr>
       <w:keepNext/>
       <w:keepLines/>
-      <w:spacing w:before="480" w:after="240"/>
+      <w:spacing w:after="120" w:line="360" w:lineRule="auto"/>
       <w:jc w:val="center"/>
     </w:pPr>
     <w:rPr>
-      <w:rFonts w:ascii="Times New Roman" w:eastAsiaTheme="majorEastAsia" w:hAnsi="Times New Roman" w:cs="Angsana New"/>
+      <w:rFonts w:eastAsiaTheme="majorEastAsia" w:cs="Angsana New"/>
       <w:b/>
       <w:bCs/>
-      <w:color w:val="C00000"/>
-      <w:sz w:val="36"/>
-      <w:szCs w:val="36"/>
+      <w:color w:val="000000" w:themeColor="text1"/>
+      <w:sz w:val="32"/>
+      <w:szCs w:val="32"/>
     </w:rPr>
   </w:style>
   <w:style w:type="paragraph" w:styleId="Subtitle">
@@ -1457,14 +1442,16 @@
     <w:name w:val="Author"/>
     <w:next w:val="BodyText"/>
     <w:qFormat/>
-    <w:rsid w:val="00B503CC"/>
+    <w:rsid w:val="008E6DDD"/>
     <w:pPr>
       <w:keepNext/>
       <w:keepLines/>
+      <w:spacing w:after="0" w:line="360" w:lineRule="auto"/>
       <w:jc w:val="center"/>
     </w:pPr>
     <w:rPr>
       <w:rFonts w:ascii="Times New Roman" w:hAnsi="Times New Roman"/>
+      <w:sz w:val="22"/>
     </w:rPr>
   </w:style>
   <w:style w:type="paragraph" w:styleId="Date">
@@ -1482,16 +1469,18 @@
     <w:basedOn w:val="Normal"/>
     <w:next w:val="BodyText"/>
     <w:qFormat/>
-    <w:rsid w:val="00E25B66"/>
+    <w:rsid w:val="00AD55A2"/>
     <w:pPr>
       <w:keepNext/>
       <w:keepLines/>
       <w:spacing w:before="300" w:after="300"/>
-    </w:pPr>
-    <w:rPr>
-      <w:rFonts w:ascii="Times New Roman" w:hAnsi="Times New Roman"/>
-      <w:sz w:val="20"/>
-      <w:szCs w:val="20"/>
+      <w:jc w:val="center"/>
+    </w:pPr>
+    <w:rPr>
+      <w:b/>
+      <w:bCs/>
+      <w:sz w:val="32"/>
+      <w:szCs w:val="32"/>
     </w:rPr>
   </w:style>
   <w:style w:type="paragraph" w:styleId="Bibliography">
@@ -1499,9 +1488,6 @@
     <w:basedOn w:val="Normal"/>
     <w:qFormat/>
     <w:rsid w:val="00E25B66"/>
-    <w:rPr>
-      <w:rFonts w:ascii="Times New Roman" w:hAnsi="Times New Roman"/>
-    </w:rPr>
   </w:style>
   <w:style w:type="paragraph" w:styleId="BlockText">
     <w:name w:val="Block Text"/>
@@ -1526,7 +1512,6 @@
       <w:spacing w:after="0"/>
     </w:pPr>
     <w:rPr>
-      <w:rFonts w:ascii="Times New Roman" w:hAnsi="Times New Roman"/>
       <w:sz w:val="16"/>
     </w:rPr>
   </w:style>
@@ -1578,25 +1563,22 @@
   </w:style>
   <w:style w:type="paragraph" w:styleId="Caption">
     <w:name w:val="caption"/>
-    <w:basedOn w:val="Normal"/>
+    <w:basedOn w:val="CaptionedFigure"/>
     <w:link w:val="CaptionChar"/>
-    <w:pPr>
-      <w:spacing w:after="120"/>
-    </w:pPr>
-    <w:rPr>
-      <w:i/>
-    </w:rPr>
+    <w:rsid w:val="00F94E32"/>
   </w:style>
   <w:style w:type="paragraph" w:customStyle="1" w:styleId="TableCaption">
     <w:name w:val="Table Caption"/>
-    <w:basedOn w:val="Caption"/>
-    <w:pPr>
-      <w:keepNext/>
+    <w:basedOn w:val="BodyText"/>
+    <w:rsid w:val="001571EA"/>
+    <w:pPr>
+      <w:spacing w:line="240" w:lineRule="auto"/>
     </w:pPr>
   </w:style>
   <w:style w:type="paragraph" w:customStyle="1" w:styleId="ImageCaption">
     <w:name w:val="Image Caption"/>
     <w:basedOn w:val="Caption"/>
+    <w:rsid w:val="00A416B6"/>
   </w:style>
   <w:style w:type="paragraph" w:customStyle="1" w:styleId="Figure">
     <w:name w:val="Figure"/>
@@ -1604,44 +1586,67 @@
   </w:style>
   <w:style w:type="paragraph" w:customStyle="1" w:styleId="CaptionedFigure">
     <w:name w:val="Captioned Figure"/>
-    <w:basedOn w:val="Figure"/>
+    <w:basedOn w:val="Normal"/>
+    <w:rsid w:val="00F94E32"/>
     <w:pPr>
       <w:keepNext/>
-    </w:pPr>
+      <w:jc w:val="both"/>
+    </w:pPr>
+    <w:rPr>
+      <w:rFonts w:cs="Times New Roman"/>
+      <w:szCs w:val="22"/>
+    </w:rPr>
   </w:style>
   <w:style w:type="character" w:customStyle="1" w:styleId="CaptionChar">
     <w:name w:val="Caption Char"/>
     <w:basedOn w:val="DefaultParagraphFont"/>
     <w:link w:val="Caption"/>
+    <w:rsid w:val="00F94E32"/>
+    <w:rPr>
+      <w:rFonts w:ascii="Times New Roman" w:hAnsi="Times New Roman" w:cs="Times New Roman"/>
+      <w:sz w:val="22"/>
+      <w:szCs w:val="22"/>
+    </w:rPr>
   </w:style>
   <w:style w:type="character" w:customStyle="1" w:styleId="VerbatimChar">
     <w:name w:val="Verbatim Char"/>
     <w:basedOn w:val="CaptionChar"/>
     <w:link w:val="SourceCode"/>
     <w:rPr>
-      <w:rFonts w:ascii="Consolas" w:hAnsi="Consolas"/>
-      <w:sz w:val="22"/>
+      <w:rFonts w:ascii="Consolas" w:hAnsi="Consolas" w:cs="Times New Roman"/>
+      <w:sz w:val="22"/>
+      <w:szCs w:val="22"/>
     </w:rPr>
   </w:style>
   <w:style w:type="character" w:customStyle="1" w:styleId="SectionNumber">
     <w:name w:val="Section Number"/>
     <w:basedOn w:val="CaptionChar"/>
+    <w:rPr>
+      <w:rFonts w:ascii="Times New Roman" w:hAnsi="Times New Roman" w:cs="Times New Roman"/>
+      <w:sz w:val="22"/>
+      <w:szCs w:val="22"/>
+    </w:rPr>
   </w:style>
   <w:style w:type="character" w:styleId="FootnoteReference">
     <w:name w:val="footnote reference"/>
     <w:basedOn w:val="CaptionChar"/>
     <w:rsid w:val="00E25B66"/>
     <w:rPr>
-      <w:rFonts w:ascii="Times New Roman" w:hAnsi="Times New Roman"/>
+      <w:rFonts w:ascii="Times New Roman" w:hAnsi="Times New Roman" w:cs="Times New Roman"/>
       <w:sz w:val="24"/>
+      <w:szCs w:val="22"/>
       <w:vertAlign w:val="superscript"/>
     </w:rPr>
   </w:style>
   <w:style w:type="character" w:styleId="Hyperlink">
     <w:name w:val="Hyperlink"/>
     <w:basedOn w:val="CaptionChar"/>
-    <w:rPr>
-      <w:color w:val="4F81BD" w:themeColor="accent1"/>
+    <w:rsid w:val="00174DC2"/>
+    <w:rPr>
+      <w:rFonts w:ascii="Times New Roman" w:hAnsi="Times New Roman" w:cs="Times New Roman"/>
+      <w:color w:val="000000" w:themeColor="text1"/>
+      <w:sz w:val="22"/>
+      <w:szCs w:val="22"/>
     </w:rPr>
   </w:style>
   <w:style w:type="paragraph" w:styleId="TOCHeading">
@@ -1674,10 +1679,11 @@
     <w:name w:val="KeywordTok"/>
     <w:basedOn w:val="VerbatimChar"/>
     <w:rPr>
-      <w:rFonts w:ascii="Consolas" w:hAnsi="Consolas"/>
+      <w:rFonts w:ascii="Consolas" w:hAnsi="Consolas" w:cs="Times New Roman"/>
       <w:b/>
       <w:color w:val="204A87"/>
       <w:sz w:val="22"/>
+      <w:szCs w:val="22"/>
       <w:shd w:val="clear" w:color="auto" w:fill="F8F8F8"/>
     </w:rPr>
   </w:style>
@@ -1685,9 +1691,10 @@
     <w:name w:val="DataTypeTok"/>
     <w:basedOn w:val="VerbatimChar"/>
     <w:rPr>
-      <w:rFonts w:ascii="Consolas" w:hAnsi="Consolas"/>
+      <w:rFonts w:ascii="Consolas" w:hAnsi="Consolas" w:cs="Times New Roman"/>
       <w:color w:val="204A87"/>
       <w:sz w:val="22"/>
+      <w:szCs w:val="22"/>
       <w:shd w:val="clear" w:color="auto" w:fill="F8F8F8"/>
     </w:rPr>
   </w:style>
@@ -1695,9 +1702,10 @@
     <w:name w:val="DecValTok"/>
     <w:basedOn w:val="VerbatimChar"/>
     <w:rPr>
-      <w:rFonts w:ascii="Consolas" w:hAnsi="Consolas"/>
+      <w:rFonts w:ascii="Consolas" w:hAnsi="Consolas" w:cs="Times New Roman"/>
       <w:color w:val="0000CF"/>
       <w:sz w:val="22"/>
+      <w:szCs w:val="22"/>
       <w:shd w:val="clear" w:color="auto" w:fill="F8F8F8"/>
     </w:rPr>
   </w:style>
@@ -1705,9 +1713,10 @@
     <w:name w:val="BaseNTok"/>
     <w:basedOn w:val="VerbatimChar"/>
     <w:rPr>
-      <w:rFonts w:ascii="Consolas" w:hAnsi="Consolas"/>
+      <w:rFonts w:ascii="Consolas" w:hAnsi="Consolas" w:cs="Times New Roman"/>
       <w:color w:val="0000CF"/>
       <w:sz w:val="22"/>
+      <w:szCs w:val="22"/>
       <w:shd w:val="clear" w:color="auto" w:fill="F8F8F8"/>
     </w:rPr>
   </w:style>
@@ -1715,9 +1724,10 @@
     <w:name w:val="FloatTok"/>
     <w:basedOn w:val="VerbatimChar"/>
     <w:rPr>
-      <w:rFonts w:ascii="Consolas" w:hAnsi="Consolas"/>
+      <w:rFonts w:ascii="Consolas" w:hAnsi="Consolas" w:cs="Times New Roman"/>
       <w:color w:val="0000CF"/>
       <w:sz w:val="22"/>
+      <w:szCs w:val="22"/>
       <w:shd w:val="clear" w:color="auto" w:fill="F8F8F8"/>
     </w:rPr>
   </w:style>
@@ -1725,9 +1735,10 @@
     <w:name w:val="ConstantTok"/>
     <w:basedOn w:val="VerbatimChar"/>
     <w:rPr>
-      <w:rFonts w:ascii="Consolas" w:hAnsi="Consolas"/>
+      <w:rFonts w:ascii="Consolas" w:hAnsi="Consolas" w:cs="Times New Roman"/>
       <w:color w:val="000000"/>
       <w:sz w:val="22"/>
+      <w:szCs w:val="22"/>
       <w:shd w:val="clear" w:color="auto" w:fill="F8F8F8"/>
     </w:rPr>
   </w:style>
@@ -1735,9 +1746,10 @@
     <w:name w:val="CharTok"/>
     <w:basedOn w:val="VerbatimChar"/>
     <w:rPr>
-      <w:rFonts w:ascii="Consolas" w:hAnsi="Consolas"/>
+      <w:rFonts w:ascii="Consolas" w:hAnsi="Consolas" w:cs="Times New Roman"/>
       <w:color w:val="4E9A06"/>
       <w:sz w:val="22"/>
+      <w:szCs w:val="22"/>
       <w:shd w:val="clear" w:color="auto" w:fill="F8F8F8"/>
     </w:rPr>
   </w:style>
@@ -1745,9 +1757,10 @@
     <w:name w:val="SpecialCharTok"/>
     <w:basedOn w:val="VerbatimChar"/>
     <w:rPr>
-      <w:rFonts w:ascii="Consolas" w:hAnsi="Consolas"/>
+      <w:rFonts w:ascii="Consolas" w:hAnsi="Consolas" w:cs="Times New Roman"/>
       <w:color w:val="000000"/>
       <w:sz w:val="22"/>
+      <w:szCs w:val="22"/>
       <w:shd w:val="clear" w:color="auto" w:fill="F8F8F8"/>
     </w:rPr>
   </w:style>
@@ -1755,9 +1768,10 @@
     <w:name w:val="StringTok"/>
     <w:basedOn w:val="VerbatimChar"/>
     <w:rPr>
-      <w:rFonts w:ascii="Consolas" w:hAnsi="Consolas"/>
+      <w:rFonts w:ascii="Consolas" w:hAnsi="Consolas" w:cs="Times New Roman"/>
       <w:color w:val="4E9A06"/>
       <w:sz w:val="22"/>
+      <w:szCs w:val="22"/>
       <w:shd w:val="clear" w:color="auto" w:fill="F8F8F8"/>
     </w:rPr>
   </w:style>
@@ -1765,9 +1779,10 @@
     <w:name w:val="VerbatimStringTok"/>
     <w:basedOn w:val="VerbatimChar"/>
     <w:rPr>
-      <w:rFonts w:ascii="Consolas" w:hAnsi="Consolas"/>
+      <w:rFonts w:ascii="Consolas" w:hAnsi="Consolas" w:cs="Times New Roman"/>
       <w:color w:val="4E9A06"/>
       <w:sz w:val="22"/>
+      <w:szCs w:val="22"/>
       <w:shd w:val="clear" w:color="auto" w:fill="F8F8F8"/>
     </w:rPr>
   </w:style>
@@ -1775,9 +1790,10 @@
     <w:name w:val="SpecialStringTok"/>
     <w:basedOn w:val="VerbatimChar"/>
     <w:rPr>
-      <w:rFonts w:ascii="Consolas" w:hAnsi="Consolas"/>
+      <w:rFonts w:ascii="Consolas" w:hAnsi="Consolas" w:cs="Times New Roman"/>
       <w:color w:val="4E9A06"/>
       <w:sz w:val="22"/>
+      <w:szCs w:val="22"/>
       <w:shd w:val="clear" w:color="auto" w:fill="F8F8F8"/>
     </w:rPr>
   </w:style>
@@ -1785,8 +1801,9 @@
     <w:name w:val="ImportTok"/>
     <w:basedOn w:val="VerbatimChar"/>
     <w:rPr>
-      <w:rFonts w:ascii="Consolas" w:hAnsi="Consolas"/>
-      <w:sz w:val="22"/>
+      <w:rFonts w:ascii="Consolas" w:hAnsi="Consolas" w:cs="Times New Roman"/>
+      <w:sz w:val="22"/>
+      <w:szCs w:val="22"/>
       <w:shd w:val="clear" w:color="auto" w:fill="F8F8F8"/>
     </w:rPr>
   </w:style>
@@ -1794,10 +1811,11 @@
     <w:name w:val="CommentTok"/>
     <w:basedOn w:val="VerbatimChar"/>
     <w:rPr>
-      <w:rFonts w:ascii="Consolas" w:hAnsi="Consolas"/>
+      <w:rFonts w:ascii="Consolas" w:hAnsi="Consolas" w:cs="Times New Roman"/>
       <w:i/>
       <w:color w:val="8F5902"/>
       <w:sz w:val="22"/>
+      <w:szCs w:val="22"/>
       <w:shd w:val="clear" w:color="auto" w:fill="F8F8F8"/>
     </w:rPr>
   </w:style>
@@ -1805,11 +1823,12 @@
     <w:name w:val="DocumentationTok"/>
     <w:basedOn w:val="VerbatimChar"/>
     <w:rPr>
-      <w:rFonts w:ascii="Consolas" w:hAnsi="Consolas"/>
+      <w:rFonts w:ascii="Consolas" w:hAnsi="Consolas" w:cs="Times New Roman"/>
       <w:b/>
       <w:i/>
       <w:color w:val="8F5902"/>
       <w:sz w:val="22"/>
+      <w:szCs w:val="22"/>
       <w:shd w:val="clear" w:color="auto" w:fill="F8F8F8"/>
     </w:rPr>
   </w:style>
@@ -1817,11 +1836,12 @@
     <w:name w:val="AnnotationTok"/>
     <w:basedOn w:val="VerbatimChar"/>
     <w:rPr>
-      <w:rFonts w:ascii="Consolas" w:hAnsi="Consolas"/>
+      <w:rFonts w:ascii="Consolas" w:hAnsi="Consolas" w:cs="Times New Roman"/>
       <w:b/>
       <w:i/>
       <w:color w:val="8F5902"/>
       <w:sz w:val="22"/>
+      <w:szCs w:val="22"/>
       <w:shd w:val="clear" w:color="auto" w:fill="F8F8F8"/>
     </w:rPr>
   </w:style>
@@ -1829,11 +1849,12 @@
     <w:name w:val="CommentVarTok"/>
     <w:basedOn w:val="VerbatimChar"/>
     <w:rPr>
-      <w:rFonts w:ascii="Consolas" w:hAnsi="Consolas"/>
+      <w:rFonts w:ascii="Consolas" w:hAnsi="Consolas" w:cs="Times New Roman"/>
       <w:b/>
       <w:i/>
       <w:color w:val="8F5902"/>
       <w:sz w:val="22"/>
+      <w:szCs w:val="22"/>
       <w:shd w:val="clear" w:color="auto" w:fill="F8F8F8"/>
     </w:rPr>
   </w:style>
@@ -1841,9 +1862,10 @@
     <w:name w:val="OtherTok"/>
     <w:basedOn w:val="VerbatimChar"/>
     <w:rPr>
-      <w:rFonts w:ascii="Consolas" w:hAnsi="Consolas"/>
+      <w:rFonts w:ascii="Consolas" w:hAnsi="Consolas" w:cs="Times New Roman"/>
       <w:color w:val="8F5902"/>
       <w:sz w:val="22"/>
+      <w:szCs w:val="22"/>
       <w:shd w:val="clear" w:color="auto" w:fill="F8F8F8"/>
     </w:rPr>
   </w:style>
@@ -1851,9 +1873,10 @@
     <w:name w:val="FunctionTok"/>
     <w:basedOn w:val="VerbatimChar"/>
     <w:rPr>
-      <w:rFonts w:ascii="Consolas" w:hAnsi="Consolas"/>
+      <w:rFonts w:ascii="Consolas" w:hAnsi="Consolas" w:cs="Times New Roman"/>
       <w:color w:val="000000"/>
       <w:sz w:val="22"/>
+      <w:szCs w:val="22"/>
       <w:shd w:val="clear" w:color="auto" w:fill="F8F8F8"/>
     </w:rPr>
   </w:style>
@@ -1861,9 +1884,10 @@
     <w:name w:val="VariableTok"/>
     <w:basedOn w:val="VerbatimChar"/>
     <w:rPr>
-      <w:rFonts w:ascii="Consolas" w:hAnsi="Consolas"/>
+      <w:rFonts w:ascii="Consolas" w:hAnsi="Consolas" w:cs="Times New Roman"/>
       <w:color w:val="000000"/>
       <w:sz w:val="22"/>
+      <w:szCs w:val="22"/>
       <w:shd w:val="clear" w:color="auto" w:fill="F8F8F8"/>
     </w:rPr>
   </w:style>
@@ -1871,10 +1895,11 @@
     <w:name w:val="ControlFlowTok"/>
     <w:basedOn w:val="VerbatimChar"/>
     <w:rPr>
-      <w:rFonts w:ascii="Consolas" w:hAnsi="Consolas"/>
+      <w:rFonts w:ascii="Consolas" w:hAnsi="Consolas" w:cs="Times New Roman"/>
       <w:b/>
       <w:color w:val="204A87"/>
       <w:sz w:val="22"/>
+      <w:szCs w:val="22"/>
       <w:shd w:val="clear" w:color="auto" w:fill="F8F8F8"/>
     </w:rPr>
   </w:style>
@@ -1882,10 +1907,11 @@
     <w:name w:val="OperatorTok"/>
     <w:basedOn w:val="VerbatimChar"/>
     <w:rPr>
-      <w:rFonts w:ascii="Consolas" w:hAnsi="Consolas"/>
+      <w:rFonts w:ascii="Consolas" w:hAnsi="Consolas" w:cs="Times New Roman"/>
       <w:b/>
       <w:color w:val="CE5C00"/>
       <w:sz w:val="22"/>
+      <w:szCs w:val="22"/>
       <w:shd w:val="clear" w:color="auto" w:fill="F8F8F8"/>
     </w:rPr>
   </w:style>
@@ -1893,8 +1919,9 @@
     <w:name w:val="BuiltInTok"/>
     <w:basedOn w:val="VerbatimChar"/>
     <w:rPr>
-      <w:rFonts w:ascii="Consolas" w:hAnsi="Consolas"/>
-      <w:sz w:val="22"/>
+      <w:rFonts w:ascii="Consolas" w:hAnsi="Consolas" w:cs="Times New Roman"/>
+      <w:sz w:val="22"/>
+      <w:szCs w:val="22"/>
       <w:shd w:val="clear" w:color="auto" w:fill="F8F8F8"/>
     </w:rPr>
   </w:style>
@@ -1902,8 +1929,9 @@
     <w:name w:val="ExtensionTok"/>
     <w:basedOn w:val="VerbatimChar"/>
     <w:rPr>
-      <w:rFonts w:ascii="Consolas" w:hAnsi="Consolas"/>
-      <w:sz w:val="22"/>
+      <w:rFonts w:ascii="Consolas" w:hAnsi="Consolas" w:cs="Times New Roman"/>
+      <w:sz w:val="22"/>
+      <w:szCs w:val="22"/>
       <w:shd w:val="clear" w:color="auto" w:fill="F8F8F8"/>
     </w:rPr>
   </w:style>
@@ -1911,10 +1939,11 @@
     <w:name w:val="PreprocessorTok"/>
     <w:basedOn w:val="VerbatimChar"/>
     <w:rPr>
-      <w:rFonts w:ascii="Consolas" w:hAnsi="Consolas"/>
+      <w:rFonts w:ascii="Consolas" w:hAnsi="Consolas" w:cs="Times New Roman"/>
       <w:i/>
       <w:color w:val="8F5902"/>
       <w:sz w:val="22"/>
+      <w:szCs w:val="22"/>
       <w:shd w:val="clear" w:color="auto" w:fill="F8F8F8"/>
     </w:rPr>
   </w:style>
@@ -1922,9 +1951,10 @@
     <w:name w:val="AttributeTok"/>
     <w:basedOn w:val="VerbatimChar"/>
     <w:rPr>
-      <w:rFonts w:ascii="Consolas" w:hAnsi="Consolas"/>
+      <w:rFonts w:ascii="Consolas" w:hAnsi="Consolas" w:cs="Times New Roman"/>
       <w:color w:val="C4A000"/>
       <w:sz w:val="22"/>
+      <w:szCs w:val="22"/>
       <w:shd w:val="clear" w:color="auto" w:fill="F8F8F8"/>
     </w:rPr>
   </w:style>
@@ -1932,8 +1962,9 @@
     <w:name w:val="RegionMarkerTok"/>
     <w:basedOn w:val="VerbatimChar"/>
     <w:rPr>
-      <w:rFonts w:ascii="Consolas" w:hAnsi="Consolas"/>
-      <w:sz w:val="22"/>
+      <w:rFonts w:ascii="Consolas" w:hAnsi="Consolas" w:cs="Times New Roman"/>
+      <w:sz w:val="22"/>
+      <w:szCs w:val="22"/>
       <w:shd w:val="clear" w:color="auto" w:fill="F8F8F8"/>
     </w:rPr>
   </w:style>
@@ -1941,11 +1972,12 @@
     <w:name w:val="InformationTok"/>
     <w:basedOn w:val="VerbatimChar"/>
     <w:rPr>
-      <w:rFonts w:ascii="Consolas" w:hAnsi="Consolas"/>
+      <w:rFonts w:ascii="Consolas" w:hAnsi="Consolas" w:cs="Times New Roman"/>
       <w:b/>
       <w:i/>
       <w:color w:val="8F5902"/>
       <w:sz w:val="22"/>
+      <w:szCs w:val="22"/>
       <w:shd w:val="clear" w:color="auto" w:fill="F8F8F8"/>
     </w:rPr>
   </w:style>
@@ -1953,11 +1985,12 @@
     <w:name w:val="WarningTok"/>
     <w:basedOn w:val="VerbatimChar"/>
     <w:rPr>
-      <w:rFonts w:ascii="Consolas" w:hAnsi="Consolas"/>
+      <w:rFonts w:ascii="Consolas" w:hAnsi="Consolas" w:cs="Times New Roman"/>
       <w:b/>
       <w:i/>
       <w:color w:val="8F5902"/>
       <w:sz w:val="22"/>
+      <w:szCs w:val="22"/>
       <w:shd w:val="clear" w:color="auto" w:fill="F8F8F8"/>
     </w:rPr>
   </w:style>
@@ -1965,9 +1998,10 @@
     <w:name w:val="AlertTok"/>
     <w:basedOn w:val="VerbatimChar"/>
     <w:rPr>
-      <w:rFonts w:ascii="Consolas" w:hAnsi="Consolas"/>
+      <w:rFonts w:ascii="Consolas" w:hAnsi="Consolas" w:cs="Times New Roman"/>
       <w:color w:val="EF2929"/>
       <w:sz w:val="22"/>
+      <w:szCs w:val="22"/>
       <w:shd w:val="clear" w:color="auto" w:fill="F8F8F8"/>
     </w:rPr>
   </w:style>
@@ -1975,10 +2009,11 @@
     <w:name w:val="ErrorTok"/>
     <w:basedOn w:val="VerbatimChar"/>
     <w:rPr>
-      <w:rFonts w:ascii="Consolas" w:hAnsi="Consolas"/>
+      <w:rFonts w:ascii="Consolas" w:hAnsi="Consolas" w:cs="Times New Roman"/>
       <w:b/>
       <w:color w:val="A40000"/>
       <w:sz w:val="22"/>
+      <w:szCs w:val="22"/>
       <w:shd w:val="clear" w:color="auto" w:fill="F8F8F8"/>
     </w:rPr>
   </w:style>
@@ -1986,8 +2021,9 @@
     <w:name w:val="NormalTok"/>
     <w:basedOn w:val="VerbatimChar"/>
     <w:rPr>
-      <w:rFonts w:ascii="Consolas" w:hAnsi="Consolas"/>
-      <w:sz w:val="22"/>
+      <w:rFonts w:ascii="Consolas" w:hAnsi="Consolas" w:cs="Times New Roman"/>
+      <w:sz w:val="22"/>
+      <w:szCs w:val="22"/>
       <w:shd w:val="clear" w:color="auto" w:fill="F8F8F8"/>
     </w:rPr>
   </w:style>
@@ -1995,9 +2031,10 @@
     <w:name w:val="Body Text Char"/>
     <w:basedOn w:val="DefaultParagraphFont"/>
     <w:link w:val="BodyText"/>
-    <w:rsid w:val="00E25B66"/>
+    <w:rsid w:val="00CF7947"/>
     <w:rPr>
       <w:rFonts w:ascii="Times New Roman" w:hAnsi="Times New Roman"/>
+      <w:sz w:val="22"/>
     </w:rPr>
   </w:style>
   <w:style w:type="paragraph" w:styleId="Footer">
@@ -2015,7 +2052,6 @@
       <w:spacing w:after="0"/>
     </w:pPr>
     <w:rPr>
-      <w:rFonts w:ascii="Times New Roman" w:hAnsi="Times New Roman"/>
       <w:sz w:val="16"/>
     </w:rPr>
   </w:style>
@@ -2042,6 +2078,192 @@
     <w:basedOn w:val="DefaultParagraphFont"/>
     <w:unhideWhenUsed/>
     <w:rsid w:val="00B503CC"/>
+  </w:style>
+  <w:style w:type="paragraph" w:styleId="BodyTextFirstIndent">
+    <w:name w:val="Body Text First Indent"/>
+    <w:basedOn w:val="BodyText"/>
+    <w:link w:val="BodyTextFirstIndentChar"/>
+    <w:unhideWhenUsed/>
+    <w:rsid w:val="00A63A6B"/>
+    <w:pPr>
+      <w:spacing w:before="0" w:after="200" w:line="240" w:lineRule="auto"/>
+      <w:ind w:firstLine="360"/>
+      <w:jc w:val="left"/>
+    </w:pPr>
+    <w:rPr>
+      <w:rFonts w:asciiTheme="minorHAnsi" w:hAnsiTheme="minorHAnsi"/>
+      <w:sz w:val="24"/>
+    </w:rPr>
+  </w:style>
+  <w:style w:type="character" w:customStyle="1" w:styleId="BodyTextFirstIndentChar">
+    <w:name w:val="Body Text First Indent Char"/>
+    <w:basedOn w:val="BodyTextChar"/>
+    <w:link w:val="BodyTextFirstIndent"/>
+    <w:rsid w:val="00A63A6B"/>
+    <w:rPr>
+      <w:rFonts w:ascii="Times New Roman" w:hAnsi="Times New Roman"/>
+      <w:sz w:val="22"/>
+    </w:rPr>
+  </w:style>
+  <w:style w:type="paragraph" w:styleId="Index1">
+    <w:name w:val="index 1"/>
+    <w:basedOn w:val="Normal"/>
+    <w:next w:val="Normal"/>
+    <w:autoRedefine/>
+    <w:rsid w:val="00A63A6B"/>
+    <w:pPr>
+      <w:spacing w:after="0"/>
+      <w:ind w:left="240" w:hanging="240"/>
+    </w:pPr>
+  </w:style>
+  <w:style w:type="paragraph" w:styleId="Index2">
+    <w:name w:val="index 2"/>
+    <w:basedOn w:val="Normal"/>
+    <w:next w:val="Normal"/>
+    <w:autoRedefine/>
+    <w:unhideWhenUsed/>
+    <w:rsid w:val="00A63A6B"/>
+    <w:pPr>
+      <w:spacing w:after="0"/>
+      <w:ind w:left="480" w:hanging="240"/>
+    </w:pPr>
+  </w:style>
+  <w:style w:type="paragraph" w:styleId="Index3">
+    <w:name w:val="index 3"/>
+    <w:basedOn w:val="Normal"/>
+    <w:next w:val="Normal"/>
+    <w:autoRedefine/>
+    <w:unhideWhenUsed/>
+    <w:rsid w:val="00A63A6B"/>
+    <w:pPr>
+      <w:spacing w:after="0"/>
+      <w:ind w:left="720" w:hanging="240"/>
+    </w:pPr>
+  </w:style>
+  <w:style w:type="paragraph" w:styleId="List">
+    <w:name w:val="List"/>
+    <w:basedOn w:val="Normal"/>
+    <w:unhideWhenUsed/>
+    <w:rsid w:val="00ED1205"/>
+    <w:pPr>
+      <w:ind w:left="283" w:hanging="283"/>
+      <w:contextualSpacing/>
+    </w:pPr>
+  </w:style>
+  <w:style w:type="paragraph" w:styleId="List2">
+    <w:name w:val="List 2"/>
+    <w:basedOn w:val="Normal"/>
+    <w:unhideWhenUsed/>
+    <w:rsid w:val="00ED1205"/>
+    <w:pPr>
+      <w:ind w:left="566" w:hanging="283"/>
+      <w:contextualSpacing/>
+    </w:pPr>
+  </w:style>
+  <w:style w:type="paragraph" w:styleId="List3">
+    <w:name w:val="List 3"/>
+    <w:basedOn w:val="Normal"/>
+    <w:unhideWhenUsed/>
+    <w:rsid w:val="00EA0107"/>
+    <w:pPr>
+      <w:ind w:left="849" w:hanging="283"/>
+      <w:contextualSpacing/>
+    </w:pPr>
+  </w:style>
+  <w:style w:type="paragraph" w:styleId="ListNumber">
+    <w:name w:val="List Number"/>
+    <w:basedOn w:val="Normal"/>
+    <w:unhideWhenUsed/>
+    <w:rsid w:val="00F66C3D"/>
+    <w:pPr>
+      <w:numPr>
+        <w:numId w:val="6"/>
+      </w:numPr>
+      <w:contextualSpacing/>
+    </w:pPr>
+  </w:style>
+  <w:style w:type="paragraph" w:styleId="ListNumber2">
+    <w:name w:val="List Number 2"/>
+    <w:basedOn w:val="Normal"/>
+    <w:unhideWhenUsed/>
+    <w:rsid w:val="00F66C3D"/>
+    <w:pPr>
+      <w:numPr>
+        <w:numId w:val="5"/>
+      </w:numPr>
+      <w:contextualSpacing/>
+    </w:pPr>
+  </w:style>
+  <w:style w:type="paragraph" w:styleId="ListNumber3">
+    <w:name w:val="List Number 3"/>
+    <w:basedOn w:val="Normal"/>
+    <w:unhideWhenUsed/>
+    <w:rsid w:val="00F647AB"/>
+    <w:pPr>
+      <w:numPr>
+        <w:numId w:val="4"/>
+      </w:numPr>
+      <w:contextualSpacing/>
+    </w:pPr>
+  </w:style>
+  <w:style w:type="paragraph" w:styleId="ListContinue">
+    <w:name w:val="List Continue"/>
+    <w:basedOn w:val="Normal"/>
+    <w:unhideWhenUsed/>
+    <w:rsid w:val="00ED1205"/>
+    <w:pPr>
+      <w:spacing w:after="120"/>
+      <w:ind w:left="283"/>
+      <w:contextualSpacing/>
+    </w:pPr>
+  </w:style>
+  <w:style w:type="paragraph" w:styleId="ListContinue2">
+    <w:name w:val="List Continue 2"/>
+    <w:basedOn w:val="Normal"/>
+    <w:unhideWhenUsed/>
+    <w:rsid w:val="00ED1205"/>
+    <w:pPr>
+      <w:spacing w:after="120"/>
+      <w:ind w:left="566"/>
+      <w:contextualSpacing/>
+    </w:pPr>
+  </w:style>
+  <w:style w:type="paragraph" w:styleId="ListContinue3">
+    <w:name w:val="List Continue 3"/>
+    <w:basedOn w:val="Normal"/>
+    <w:unhideWhenUsed/>
+    <w:rsid w:val="000A63C5"/>
+    <w:pPr>
+      <w:spacing w:after="120"/>
+      <w:ind w:left="849"/>
+      <w:contextualSpacing/>
+    </w:pPr>
+  </w:style>
+  <w:style w:type="paragraph" w:styleId="ListBullet">
+    <w:name w:val="List Bullet"/>
+    <w:basedOn w:val="Normal"/>
+    <w:semiHidden/>
+    <w:unhideWhenUsed/>
+    <w:rsid w:val="00ED1205"/>
+    <w:pPr>
+      <w:numPr>
+        <w:numId w:val="11"/>
+      </w:numPr>
+      <w:contextualSpacing/>
+    </w:pPr>
+  </w:style>
+  <w:style w:type="paragraph" w:styleId="ListBullet2">
+    <w:name w:val="List Bullet 2"/>
+    <w:basedOn w:val="Normal"/>
+    <w:semiHidden/>
+    <w:unhideWhenUsed/>
+    <w:rsid w:val="00ED1205"/>
+    <w:pPr>
+      <w:numPr>
+        <w:numId w:val="10"/>
+      </w:numPr>
+      <w:contextualSpacing/>
+    </w:pPr>
   </w:style>
 </w:styles>
 </file>

</xml_diff>